<commit_message>
Aggiunto indice delle figure
</commit_message>
<xml_diff>
--- a/8_Manuali/manuale_installazione_finke_lpi.docx
+++ b/8_Manuali/manuale_installazione_finke_lpi.docx
@@ -5,13 +5,6 @@
     <w:p>
       <w:pPr>
         <w:pStyle w:val="Sommario1"/>
-        <w:tabs>
-          <w:tab w:val="left" w:pos="351"/>
-          <w:tab w:val="right" w:leader="dot" w:pos="9628"/>
-        </w:tabs>
-        <w:rPr>
-          <w:lang w:val="it-IT"/>
-        </w:rPr>
       </w:pPr>
     </w:p>
     <w:p>
@@ -31,68 +24,311 @@
     <w:p>
       <w:pPr>
         <w:pStyle w:val="Sommario1"/>
-        <w:tabs>
-          <w:tab w:val="left" w:pos="351"/>
-          <w:tab w:val="right" w:leader="dot" w:pos="9628"/>
-        </w:tabs>
-        <w:rPr>
-          <w:lang w:val="it-IT"/>
-        </w:rPr>
       </w:pPr>
     </w:p>
     <w:p>
       <w:pPr>
         <w:pStyle w:val="Sommario1"/>
-        <w:tabs>
-          <w:tab w:val="left" w:pos="351"/>
-          <w:tab w:val="right" w:leader="dot" w:pos="9628"/>
-        </w:tabs>
-        <w:rPr>
-          <w:lang w:val="it-IT"/>
-        </w:rPr>
       </w:pPr>
     </w:p>
     <w:p>
       <w:pPr>
         <w:pStyle w:val="Sommario1"/>
-        <w:tabs>
-          <w:tab w:val="left" w:pos="351"/>
-          <w:tab w:val="right" w:leader="dot" w:pos="9628"/>
-        </w:tabs>
-        <w:rPr>
-          <w:noProof/>
-        </w:rPr>
-      </w:pPr>
-      <w:r>
-        <w:rPr>
-          <w:lang w:val="it-IT"/>
-        </w:rPr>
+      </w:pPr>
+      <w:r>
         <w:br w:type="page"/>
       </w:r>
       <w:r>
-        <w:rPr>
-          <w:lang w:val="it-IT"/>
-        </w:rPr>
         <w:fldChar w:fldCharType="begin"/>
       </w:r>
       <w:r>
-        <w:rPr>
-          <w:lang w:val="it-IT"/>
-        </w:rPr>
         <w:instrText xml:space="preserve"> TOC \o "1-3" </w:instrText>
       </w:r>
       <w:r>
-        <w:rPr>
-          <w:lang w:val="it-IT"/>
-        </w:rPr>
         <w:fldChar w:fldCharType="separate"/>
       </w:r>
     </w:p>
     <w:p>
       <w:pPr>
         <w:pStyle w:val="Sommario1"/>
-        <w:tabs>
-          <w:tab w:val="left" w:pos="400"/>
+        <w:pBdr>
+          <w:bottom w:val="single" w:sz="4" w:space="1" w:color="auto"/>
+        </w:pBdr>
+      </w:pPr>
+      <w:r>
+        <w:lastRenderedPageBreak/>
+        <w:t>Indice</w:t>
+      </w:r>
+    </w:p>
+    <w:p>
+      <w:pPr>
+        <w:pStyle w:val="Sommario1"/>
+        <w:rPr>
+          <w:rFonts w:asciiTheme="minorHAnsi" w:eastAsiaTheme="minorEastAsia" w:hAnsiTheme="minorHAnsi" w:cstheme="minorBidi"/>
+          <w:sz w:val="22"/>
+          <w:szCs w:val="22"/>
+          <w:lang w:eastAsia="it-CH"/>
+        </w:rPr>
+      </w:pPr>
+      <w:r>
+        <w:t>1</w:t>
+      </w:r>
+      <w:r>
+        <w:rPr>
+          <w:rFonts w:asciiTheme="minorHAnsi" w:eastAsiaTheme="minorEastAsia" w:hAnsiTheme="minorHAnsi" w:cstheme="minorBidi"/>
+          <w:sz w:val="22"/>
+          <w:szCs w:val="22"/>
+          <w:lang w:eastAsia="it-CH"/>
+        </w:rPr>
+        <w:tab/>
+      </w:r>
+      <w:r>
+        <w:t>Importare il database</w:t>
+      </w:r>
+      <w:r>
+        <w:tab/>
+      </w:r>
+      <w:r>
+        <w:fldChar w:fldCharType="begin"/>
+      </w:r>
+      <w:r>
+        <w:instrText xml:space="preserve"> PAGEREF _Toc41289992 \h </w:instrText>
+      </w:r>
+      <w:r>
+        <w:fldChar w:fldCharType="separate"/>
+      </w:r>
+      <w:r>
+        <w:t>3</w:t>
+      </w:r>
+      <w:r>
+        <w:fldChar w:fldCharType="end"/>
+      </w:r>
+    </w:p>
+    <w:p>
+      <w:pPr>
+        <w:pStyle w:val="Sommario1"/>
+        <w:rPr>
+          <w:rFonts w:asciiTheme="minorHAnsi" w:eastAsiaTheme="minorEastAsia" w:hAnsiTheme="minorHAnsi" w:cstheme="minorBidi"/>
+          <w:sz w:val="22"/>
+          <w:szCs w:val="22"/>
+          <w:lang w:eastAsia="it-CH"/>
+        </w:rPr>
+      </w:pPr>
+      <w:r>
+        <w:t>2</w:t>
+      </w:r>
+      <w:r>
+        <w:rPr>
+          <w:rFonts w:asciiTheme="minorHAnsi" w:eastAsiaTheme="minorEastAsia" w:hAnsiTheme="minorHAnsi" w:cstheme="minorBidi"/>
+          <w:sz w:val="22"/>
+          <w:szCs w:val="22"/>
+          <w:lang w:eastAsia="it-CH"/>
+        </w:rPr>
+        <w:tab/>
+      </w:r>
+      <w:r>
+        <w:t>Configurazione dell’applicativo web</w:t>
+      </w:r>
+      <w:r>
+        <w:tab/>
+      </w:r>
+      <w:r>
+        <w:fldChar w:fldCharType="begin"/>
+      </w:r>
+      <w:r>
+        <w:instrText xml:space="preserve"> PAGEREF _Toc41289993 \h </w:instrText>
+      </w:r>
+      <w:r>
+        <w:fldChar w:fldCharType="separate"/>
+      </w:r>
+      <w:r>
+        <w:t>3</w:t>
+      </w:r>
+      <w:r>
+        <w:fldChar w:fldCharType="end"/>
+      </w:r>
+    </w:p>
+    <w:p>
+      <w:pPr>
+        <w:pStyle w:val="Sommario1"/>
+        <w:rPr>
+          <w:rFonts w:asciiTheme="minorHAnsi" w:eastAsiaTheme="minorEastAsia" w:hAnsiTheme="minorHAnsi" w:cstheme="minorBidi"/>
+          <w:sz w:val="22"/>
+          <w:szCs w:val="22"/>
+          <w:lang w:eastAsia="it-CH"/>
+        </w:rPr>
+      </w:pPr>
+      <w:r>
+        <w:t>3</w:t>
+      </w:r>
+      <w:r>
+        <w:rPr>
+          <w:rFonts w:asciiTheme="minorHAnsi" w:eastAsiaTheme="minorEastAsia" w:hAnsiTheme="minorHAnsi" w:cstheme="minorBidi"/>
+          <w:sz w:val="22"/>
+          <w:szCs w:val="22"/>
+          <w:lang w:eastAsia="it-CH"/>
+        </w:rPr>
+        <w:tab/>
+      </w:r>
+      <w:r>
+        <w:t>Generazione file usando composer</w:t>
+      </w:r>
+      <w:r>
+        <w:tab/>
+      </w:r>
+      <w:r>
+        <w:fldChar w:fldCharType="begin"/>
+      </w:r>
+      <w:r>
+        <w:instrText xml:space="preserve"> PAGEREF _Toc41289994 \h </w:instrText>
+      </w:r>
+      <w:r>
+        <w:fldChar w:fldCharType="separate"/>
+      </w:r>
+      <w:r>
+        <w:t>4</w:t>
+      </w:r>
+      <w:r>
+        <w:fldChar w:fldCharType="end"/>
+      </w:r>
+    </w:p>
+    <w:p>
+      <w:pPr>
+        <w:pStyle w:val="Sommario1"/>
+        <w:rPr>
+          <w:rFonts w:asciiTheme="minorHAnsi" w:eastAsiaTheme="minorEastAsia" w:hAnsiTheme="minorHAnsi" w:cstheme="minorBidi"/>
+          <w:sz w:val="22"/>
+          <w:szCs w:val="22"/>
+          <w:lang w:eastAsia="it-CH"/>
+        </w:rPr>
+      </w:pPr>
+      <w:r>
+        <w:t>4</w:t>
+      </w:r>
+      <w:r>
+        <w:rPr>
+          <w:rFonts w:asciiTheme="minorHAnsi" w:eastAsiaTheme="minorEastAsia" w:hAnsiTheme="minorHAnsi" w:cstheme="minorBidi"/>
+          <w:sz w:val="22"/>
+          <w:szCs w:val="22"/>
+          <w:lang w:eastAsia="it-CH"/>
+        </w:rPr>
+        <w:tab/>
+      </w:r>
+      <w:r>
+        <w:t>Caricare l’applicativo su un host</w:t>
+      </w:r>
+      <w:r>
+        <w:tab/>
+      </w:r>
+      <w:r>
+        <w:fldChar w:fldCharType="begin"/>
+      </w:r>
+      <w:r>
+        <w:instrText xml:space="preserve"> PAGEREF _Toc41289995 \h </w:instrText>
+      </w:r>
+      <w:r>
+        <w:fldChar w:fldCharType="separate"/>
+      </w:r>
+      <w:r>
+        <w:t>4</w:t>
+      </w:r>
+      <w:r>
+        <w:fldChar w:fldCharType="end"/>
+      </w:r>
+    </w:p>
+    <w:p>
+      <w:pPr>
+        <w:pStyle w:val="Sommario1"/>
+        <w:rPr>
+          <w:rFonts w:asciiTheme="minorHAnsi" w:eastAsiaTheme="minorEastAsia" w:hAnsiTheme="minorHAnsi" w:cstheme="minorBidi"/>
+          <w:sz w:val="22"/>
+          <w:szCs w:val="22"/>
+          <w:lang w:eastAsia="it-CH"/>
+        </w:rPr>
+      </w:pPr>
+      <w:r>
+        <w:t>5</w:t>
+      </w:r>
+      <w:r>
+        <w:rPr>
+          <w:rFonts w:asciiTheme="minorHAnsi" w:eastAsiaTheme="minorEastAsia" w:hAnsiTheme="minorHAnsi" w:cstheme="minorBidi"/>
+          <w:sz w:val="22"/>
+          <w:szCs w:val="22"/>
+          <w:lang w:eastAsia="it-CH"/>
+        </w:rPr>
+        <w:tab/>
+      </w:r>
+      <w:r>
+        <w:t>Accesso all’applicativo</w:t>
+      </w:r>
+      <w:r>
+        <w:tab/>
+      </w:r>
+      <w:r>
+        <w:fldChar w:fldCharType="begin"/>
+      </w:r>
+      <w:r>
+        <w:instrText xml:space="preserve"> PAGEREF _Toc41289996 \h </w:instrText>
+      </w:r>
+      <w:r>
+        <w:fldChar w:fldCharType="separate"/>
+      </w:r>
+      <w:r>
+        <w:t>4</w:t>
+      </w:r>
+      <w:r>
+        <w:fldChar w:fldCharType="end"/>
+      </w:r>
+    </w:p>
+    <w:p>
+      <w:pPr>
+        <w:pStyle w:val="Sommario1"/>
+        <w:rPr>
+          <w:rFonts w:asciiTheme="minorHAnsi" w:eastAsiaTheme="minorEastAsia" w:hAnsiTheme="minorHAnsi" w:cstheme="minorBidi"/>
+          <w:sz w:val="22"/>
+          <w:szCs w:val="22"/>
+          <w:lang w:eastAsia="it-CH"/>
+        </w:rPr>
+      </w:pPr>
+      <w:r>
+        <w:t>6</w:t>
+      </w:r>
+      <w:r>
+        <w:rPr>
+          <w:rFonts w:asciiTheme="minorHAnsi" w:eastAsiaTheme="minorEastAsia" w:hAnsiTheme="minorHAnsi" w:cstheme="minorBidi"/>
+          <w:sz w:val="22"/>
+          <w:szCs w:val="22"/>
+          <w:lang w:eastAsia="it-CH"/>
+        </w:rPr>
+        <w:tab/>
+      </w:r>
+      <w:r>
+        <w:t>Configurazioni nel dettaglio</w:t>
+      </w:r>
+      <w:r>
+        <w:tab/>
+      </w:r>
+      <w:r>
+        <w:fldChar w:fldCharType="begin"/>
+      </w:r>
+      <w:r>
+        <w:instrText xml:space="preserve"> PAGEREF _Toc41289997 \h </w:instrText>
+      </w:r>
+      <w:r>
+        <w:fldChar w:fldCharType="separate"/>
+      </w:r>
+      <w:r>
+        <w:t>4</w:t>
+      </w:r>
+      <w:r>
+        <w:fldChar w:fldCharType="end"/>
+      </w:r>
+    </w:p>
+    <w:p>
+      <w:pPr>
+        <w:pStyle w:val="Sommario2"/>
+        <w:tabs>
+          <w:tab w:val="left" w:pos="800"/>
           <w:tab w:val="right" w:leader="dot" w:pos="9628"/>
         </w:tabs>
         <w:rPr>
@@ -106,10 +342,8 @@
       <w:r>
         <w:rPr>
           <w:noProof/>
-          <w:lang w:val="it-IT"/>
-        </w:rPr>
-        <w:lastRenderedPageBreak/>
-        <w:t>1</w:t>
+        </w:rPr>
+        <w:t>6.1</w:t>
       </w:r>
       <w:r>
         <w:rPr>
@@ -124,9 +358,8 @@
       <w:r>
         <w:rPr>
           <w:noProof/>
-          <w:lang w:val="it-IT"/>
-        </w:rPr>
-        <w:t>Importare il database</w:t>
+        </w:rPr>
+        <w:t>Configurazione errori</w:t>
       </w:r>
       <w:r>
         <w:rPr>
@@ -144,7 +377,7 @@
         <w:rPr>
           <w:noProof/>
         </w:rPr>
-        <w:instrText xml:space="preserve"> PAGEREF _Toc41289992 \h </w:instrText>
+        <w:instrText xml:space="preserve"> PAGEREF _Toc41289998 \h </w:instrText>
       </w:r>
       <w:r>
         <w:rPr>
@@ -161,7 +394,7 @@
         <w:rPr>
           <w:noProof/>
         </w:rPr>
-        <w:t>3</w:t>
+        <w:t>4</w:t>
       </w:r>
       <w:r>
         <w:rPr>
@@ -172,9 +405,9 @@
     </w:p>
     <w:p>
       <w:pPr>
-        <w:pStyle w:val="Sommario1"/>
-        <w:tabs>
-          <w:tab w:val="left" w:pos="400"/>
+        <w:pStyle w:val="Sommario2"/>
+        <w:tabs>
+          <w:tab w:val="left" w:pos="800"/>
           <w:tab w:val="right" w:leader="dot" w:pos="9628"/>
         </w:tabs>
         <w:rPr>
@@ -189,7 +422,7 @@
         <w:rPr>
           <w:noProof/>
         </w:rPr>
-        <w:t>2</w:t>
+        <w:t>6.2</w:t>
       </w:r>
       <w:r>
         <w:rPr>
@@ -205,7 +438,7 @@
         <w:rPr>
           <w:noProof/>
         </w:rPr>
-        <w:t>Configurazione dell’applicativo web</w:t>
+        <w:t>Configurazione percorso di base</w:t>
       </w:r>
       <w:r>
         <w:rPr>
@@ -223,7 +456,7 @@
         <w:rPr>
           <w:noProof/>
         </w:rPr>
-        <w:instrText xml:space="preserve"> PAGEREF _Toc41289993 \h </w:instrText>
+        <w:instrText xml:space="preserve"> PAGEREF _Toc41289999 \h </w:instrText>
       </w:r>
       <w:r>
         <w:rPr>
@@ -240,7 +473,7 @@
         <w:rPr>
           <w:noProof/>
         </w:rPr>
-        <w:t>3</w:t>
+        <w:t>5</w:t>
       </w:r>
       <w:r>
         <w:rPr>
@@ -251,9 +484,9 @@
     </w:p>
     <w:p>
       <w:pPr>
-        <w:pStyle w:val="Sommario1"/>
-        <w:tabs>
-          <w:tab w:val="left" w:pos="400"/>
+        <w:pStyle w:val="Sommario2"/>
+        <w:tabs>
+          <w:tab w:val="left" w:pos="800"/>
           <w:tab w:val="right" w:leader="dot" w:pos="9628"/>
         </w:tabs>
         <w:rPr>
@@ -268,7 +501,7 @@
         <w:rPr>
           <w:noProof/>
         </w:rPr>
-        <w:t>3</w:t>
+        <w:t>6.3</w:t>
       </w:r>
       <w:r>
         <w:rPr>
@@ -284,7 +517,7 @@
         <w:rPr>
           <w:noProof/>
         </w:rPr>
-        <w:t>Generazione file usando composer</w:t>
+        <w:t>Configurazione connessione al database</w:t>
       </w:r>
       <w:r>
         <w:rPr>
@@ -302,7 +535,7 @@
         <w:rPr>
           <w:noProof/>
         </w:rPr>
-        <w:instrText xml:space="preserve"> PAGEREF _Toc41289994 \h </w:instrText>
+        <w:instrText xml:space="preserve"> PAGEREF _Toc41290000 \h </w:instrText>
       </w:r>
       <w:r>
         <w:rPr>
@@ -319,7 +552,7 @@
         <w:rPr>
           <w:noProof/>
         </w:rPr>
-        <w:t>4</w:t>
+        <w:t>5</w:t>
       </w:r>
       <w:r>
         <w:rPr>
@@ -330,477 +563,128 @@
     </w:p>
     <w:p>
       <w:pPr>
-        <w:pStyle w:val="Sommario1"/>
-        <w:tabs>
-          <w:tab w:val="left" w:pos="400"/>
+        <w:rPr>
+          <w:lang w:val="it-IT"/>
+        </w:rPr>
+      </w:pPr>
+      <w:r>
+        <w:rPr>
+          <w:lang w:val="it-IT"/>
+        </w:rPr>
+        <w:fldChar w:fldCharType="end"/>
+      </w:r>
+    </w:p>
+    <w:p>
+      <w:pPr>
+        <w:pBdr>
+          <w:bottom w:val="single" w:sz="4" w:space="1" w:color="auto"/>
+        </w:pBdr>
+        <w:rPr>
+          <w:b/>
+          <w:bCs/>
+          <w:lang w:val="it-IT"/>
+        </w:rPr>
+      </w:pPr>
+      <w:r>
+        <w:rPr>
+          <w:b/>
+          <w:bCs/>
+          <w:lang w:val="it-IT"/>
+        </w:rPr>
+        <w:t>Indice delle figure</w:t>
+      </w:r>
+    </w:p>
+    <w:p>
+      <w:pPr>
+        <w:pStyle w:val="Indicedellefigure"/>
+        <w:tabs>
           <w:tab w:val="right" w:leader="dot" w:pos="9628"/>
         </w:tabs>
         <w:rPr>
-          <w:rFonts w:asciiTheme="minorHAnsi" w:eastAsiaTheme="minorEastAsia" w:hAnsiTheme="minorHAnsi" w:cstheme="minorBidi"/>
           <w:noProof/>
-          <w:sz w:val="22"/>
-          <w:szCs w:val="22"/>
-          <w:lang w:eastAsia="it-CH"/>
-        </w:rPr>
-      </w:pPr>
-      <w:r>
-        <w:rPr>
-          <w:noProof/>
-        </w:rPr>
-        <w:t>4</w:t>
-      </w:r>
-      <w:r>
-        <w:rPr>
-          <w:rFonts w:asciiTheme="minorHAnsi" w:eastAsiaTheme="minorEastAsia" w:hAnsiTheme="minorHAnsi" w:cstheme="minorBidi"/>
-          <w:noProof/>
-          <w:sz w:val="22"/>
-          <w:szCs w:val="22"/>
-          <w:lang w:eastAsia="it-CH"/>
-        </w:rPr>
-        <w:tab/>
-      </w:r>
-      <w:r>
-        <w:rPr>
-          <w:noProof/>
-        </w:rPr>
-        <w:t>Caricare l’applicativo su un host</w:t>
-      </w:r>
-      <w:r>
-        <w:rPr>
-          <w:noProof/>
-        </w:rPr>
-        <w:tab/>
-      </w:r>
-      <w:r>
-        <w:rPr>
-          <w:noProof/>
+        </w:rPr>
+      </w:pPr>
+      <w:r>
+        <w:rPr>
+          <w:b/>
+          <w:bCs/>
+          <w:lang w:val="it-IT"/>
         </w:rPr>
         <w:fldChar w:fldCharType="begin"/>
       </w:r>
       <w:r>
         <w:rPr>
-          <w:noProof/>
-        </w:rPr>
-        <w:instrText xml:space="preserve"> PAGEREF _Toc41289995 \h </w:instrText>
-      </w:r>
-      <w:r>
-        <w:rPr>
-          <w:noProof/>
-        </w:rPr>
-      </w:r>
-      <w:r>
-        <w:rPr>
-          <w:noProof/>
+          <w:b/>
+          <w:bCs/>
+          <w:lang w:val="it-IT"/>
+        </w:rPr>
+        <w:instrText xml:space="preserve"> TOC \h \z \c "Figura" </w:instrText>
+      </w:r>
+      <w:r>
+        <w:rPr>
+          <w:b/>
+          <w:bCs/>
+          <w:lang w:val="it-IT"/>
         </w:rPr>
         <w:fldChar w:fldCharType="separate"/>
       </w:r>
-      <w:r>
-        <w:rPr>
-          <w:noProof/>
-        </w:rPr>
-        <w:t>4</w:t>
-      </w:r>
-      <w:r>
-        <w:rPr>
-          <w:noProof/>
-        </w:rPr>
-        <w:fldChar w:fldCharType="end"/>
-      </w:r>
-    </w:p>
-    <w:p>
-      <w:pPr>
-        <w:pStyle w:val="Sommario1"/>
-        <w:tabs>
-          <w:tab w:val="left" w:pos="400"/>
-          <w:tab w:val="right" w:leader="dot" w:pos="9628"/>
-        </w:tabs>
-        <w:rPr>
-          <w:rFonts w:asciiTheme="minorHAnsi" w:eastAsiaTheme="minorEastAsia" w:hAnsiTheme="minorHAnsi" w:cstheme="minorBidi"/>
-          <w:noProof/>
-          <w:sz w:val="22"/>
-          <w:szCs w:val="22"/>
-          <w:lang w:eastAsia="it-CH"/>
-        </w:rPr>
-      </w:pPr>
-      <w:r>
-        <w:rPr>
-          <w:noProof/>
-        </w:rPr>
-        <w:t>5</w:t>
-      </w:r>
-      <w:r>
-        <w:rPr>
-          <w:rFonts w:asciiTheme="minorHAnsi" w:eastAsiaTheme="minorEastAsia" w:hAnsiTheme="minorHAnsi" w:cstheme="minorBidi"/>
-          <w:noProof/>
-          <w:sz w:val="22"/>
-          <w:szCs w:val="22"/>
-          <w:lang w:eastAsia="it-CH"/>
-        </w:rPr>
-        <w:tab/>
-      </w:r>
-      <w:r>
-        <w:rPr>
-          <w:noProof/>
-        </w:rPr>
-        <w:t>Accesso all’applicativo</w:t>
-      </w:r>
-      <w:r>
-        <w:rPr>
-          <w:noProof/>
-        </w:rPr>
-        <w:tab/>
-      </w:r>
-      <w:r>
-        <w:rPr>
-          <w:noProof/>
-        </w:rPr>
-        <w:fldChar w:fldCharType="begin"/>
-      </w:r>
-      <w:r>
-        <w:rPr>
-          <w:noProof/>
-        </w:rPr>
-        <w:instrText xml:space="preserve"> PAGEREF _Toc41289996 \h </w:instrText>
-      </w:r>
-      <w:r>
-        <w:rPr>
-          <w:noProof/>
-        </w:rPr>
-      </w:r>
-      <w:r>
-        <w:rPr>
-          <w:noProof/>
-        </w:rPr>
-        <w:fldChar w:fldCharType="separate"/>
-      </w:r>
-      <w:r>
-        <w:rPr>
-          <w:noProof/>
-        </w:rPr>
-        <w:t>4</w:t>
-      </w:r>
-      <w:r>
-        <w:rPr>
-          <w:noProof/>
-        </w:rPr>
-        <w:fldChar w:fldCharType="end"/>
-      </w:r>
-    </w:p>
-    <w:p>
-      <w:pPr>
-        <w:pStyle w:val="Sommario1"/>
-        <w:tabs>
-          <w:tab w:val="left" w:pos="400"/>
-          <w:tab w:val="right" w:leader="dot" w:pos="9628"/>
-        </w:tabs>
-        <w:rPr>
-          <w:rFonts w:asciiTheme="minorHAnsi" w:eastAsiaTheme="minorEastAsia" w:hAnsiTheme="minorHAnsi" w:cstheme="minorBidi"/>
-          <w:noProof/>
-          <w:sz w:val="22"/>
-          <w:szCs w:val="22"/>
-          <w:lang w:eastAsia="it-CH"/>
-        </w:rPr>
-      </w:pPr>
-      <w:r>
-        <w:rPr>
-          <w:noProof/>
-        </w:rPr>
-        <w:t>6</w:t>
-      </w:r>
-      <w:r>
-        <w:rPr>
-          <w:rFonts w:asciiTheme="minorHAnsi" w:eastAsiaTheme="minorEastAsia" w:hAnsiTheme="minorHAnsi" w:cstheme="minorBidi"/>
-          <w:noProof/>
-          <w:sz w:val="22"/>
-          <w:szCs w:val="22"/>
-          <w:lang w:eastAsia="it-CH"/>
-        </w:rPr>
-        <w:tab/>
-      </w:r>
-      <w:r>
-        <w:rPr>
-          <w:noProof/>
-        </w:rPr>
-        <w:t>Configurazioni nel dettaglio</w:t>
-      </w:r>
-      <w:r>
-        <w:rPr>
-          <w:noProof/>
-        </w:rPr>
-        <w:tab/>
-      </w:r>
-      <w:r>
-        <w:rPr>
-          <w:noProof/>
-        </w:rPr>
-        <w:fldChar w:fldCharType="begin"/>
-      </w:r>
-      <w:r>
-        <w:rPr>
-          <w:noProof/>
-        </w:rPr>
-        <w:instrText xml:space="preserve"> PAGEREF _Toc41289997 \h </w:instrText>
-      </w:r>
-      <w:r>
-        <w:rPr>
-          <w:noProof/>
-        </w:rPr>
-      </w:r>
-      <w:r>
-        <w:rPr>
-          <w:noProof/>
-        </w:rPr>
-        <w:fldChar w:fldCharType="separate"/>
-      </w:r>
-      <w:r>
-        <w:rPr>
-          <w:noProof/>
-        </w:rPr>
-        <w:t>4</w:t>
-      </w:r>
-      <w:r>
-        <w:rPr>
-          <w:noProof/>
-        </w:rPr>
-        <w:fldChar w:fldCharType="end"/>
-      </w:r>
-    </w:p>
-    <w:p>
-      <w:pPr>
-        <w:pStyle w:val="Sommario2"/>
-        <w:tabs>
-          <w:tab w:val="left" w:pos="800"/>
-          <w:tab w:val="right" w:leader="dot" w:pos="9628"/>
-        </w:tabs>
-        <w:rPr>
-          <w:rFonts w:asciiTheme="minorHAnsi" w:eastAsiaTheme="minorEastAsia" w:hAnsiTheme="minorHAnsi" w:cstheme="minorBidi"/>
-          <w:noProof/>
-          <w:sz w:val="22"/>
-          <w:szCs w:val="22"/>
-          <w:lang w:eastAsia="it-CH"/>
-        </w:rPr>
-      </w:pPr>
-      <w:r>
-        <w:rPr>
-          <w:noProof/>
-        </w:rPr>
-        <w:t>6.1</w:t>
-      </w:r>
-      <w:r>
-        <w:rPr>
-          <w:rFonts w:asciiTheme="minorHAnsi" w:eastAsiaTheme="minorEastAsia" w:hAnsiTheme="minorHAnsi" w:cstheme="minorBidi"/>
-          <w:noProof/>
-          <w:sz w:val="22"/>
-          <w:szCs w:val="22"/>
-          <w:lang w:eastAsia="it-CH"/>
-        </w:rPr>
-        <w:tab/>
-      </w:r>
-      <w:r>
-        <w:rPr>
-          <w:noProof/>
-        </w:rPr>
-        <w:t>Configurazione errori</w:t>
-      </w:r>
-      <w:r>
-        <w:rPr>
-          <w:noProof/>
-        </w:rPr>
-        <w:tab/>
-      </w:r>
-      <w:r>
-        <w:rPr>
-          <w:noProof/>
-        </w:rPr>
-        <w:fldChar w:fldCharType="begin"/>
-      </w:r>
-      <w:r>
-        <w:rPr>
-          <w:noProof/>
-        </w:rPr>
-        <w:instrText xml:space="preserve"> PAGEREF _Toc41289998 \h </w:instrText>
-      </w:r>
-      <w:r>
-        <w:rPr>
-          <w:noProof/>
-        </w:rPr>
-      </w:r>
-      <w:r>
-        <w:rPr>
-          <w:noProof/>
-        </w:rPr>
-        <w:fldChar w:fldCharType="separate"/>
-      </w:r>
-      <w:r>
-        <w:rPr>
-          <w:noProof/>
-        </w:rPr>
-        <w:t>4</w:t>
-      </w:r>
-      <w:r>
-        <w:rPr>
-          <w:noProof/>
-        </w:rPr>
-        <w:fldChar w:fldCharType="end"/>
-      </w:r>
-    </w:p>
-    <w:p>
-      <w:pPr>
-        <w:pStyle w:val="Sommario2"/>
-        <w:tabs>
-          <w:tab w:val="left" w:pos="800"/>
-          <w:tab w:val="right" w:leader="dot" w:pos="9628"/>
-        </w:tabs>
-        <w:rPr>
-          <w:rFonts w:asciiTheme="minorHAnsi" w:eastAsiaTheme="minorEastAsia" w:hAnsiTheme="minorHAnsi" w:cstheme="minorBidi"/>
-          <w:noProof/>
-          <w:sz w:val="22"/>
-          <w:szCs w:val="22"/>
-          <w:lang w:eastAsia="it-CH"/>
-        </w:rPr>
-      </w:pPr>
-      <w:r>
-        <w:rPr>
-          <w:noProof/>
-        </w:rPr>
-        <w:t>6.2</w:t>
-      </w:r>
-      <w:r>
-        <w:rPr>
-          <w:rFonts w:asciiTheme="minorHAnsi" w:eastAsiaTheme="minorEastAsia" w:hAnsiTheme="minorHAnsi" w:cstheme="minorBidi"/>
-          <w:noProof/>
-          <w:sz w:val="22"/>
-          <w:szCs w:val="22"/>
-          <w:lang w:eastAsia="it-CH"/>
-        </w:rPr>
-        <w:tab/>
-      </w:r>
-      <w:r>
-        <w:rPr>
-          <w:noProof/>
-        </w:rPr>
-        <w:t>Configurazione percorso di base</w:t>
-      </w:r>
-      <w:r>
-        <w:rPr>
-          <w:noProof/>
-        </w:rPr>
-        <w:tab/>
-      </w:r>
-      <w:r>
-        <w:rPr>
-          <w:noProof/>
-        </w:rPr>
-        <w:fldChar w:fldCharType="begin"/>
-      </w:r>
-      <w:r>
-        <w:rPr>
-          <w:noProof/>
-        </w:rPr>
-        <w:instrText xml:space="preserve"> PAGEREF _Toc41289999 \h </w:instrText>
-      </w:r>
-      <w:r>
-        <w:rPr>
-          <w:noProof/>
-        </w:rPr>
-      </w:r>
-      <w:r>
-        <w:rPr>
-          <w:noProof/>
-        </w:rPr>
-        <w:fldChar w:fldCharType="separate"/>
-      </w:r>
-      <w:r>
-        <w:rPr>
-          <w:noProof/>
-        </w:rPr>
-        <w:t>5</w:t>
-      </w:r>
-      <w:r>
-        <w:rPr>
-          <w:noProof/>
-        </w:rPr>
-        <w:fldChar w:fldCharType="end"/>
-      </w:r>
-    </w:p>
-    <w:p>
-      <w:pPr>
-        <w:pStyle w:val="Sommario2"/>
-        <w:tabs>
-          <w:tab w:val="left" w:pos="800"/>
-          <w:tab w:val="right" w:leader="dot" w:pos="9628"/>
-        </w:tabs>
-        <w:rPr>
-          <w:rFonts w:asciiTheme="minorHAnsi" w:eastAsiaTheme="minorEastAsia" w:hAnsiTheme="minorHAnsi" w:cstheme="minorBidi"/>
-          <w:noProof/>
-          <w:sz w:val="22"/>
-          <w:szCs w:val="22"/>
-          <w:lang w:eastAsia="it-CH"/>
-        </w:rPr>
-      </w:pPr>
-      <w:r>
-        <w:rPr>
-          <w:noProof/>
-        </w:rPr>
-        <w:t>6.3</w:t>
-      </w:r>
-      <w:r>
-        <w:rPr>
-          <w:rFonts w:asciiTheme="minorHAnsi" w:eastAsiaTheme="minorEastAsia" w:hAnsiTheme="minorHAnsi" w:cstheme="minorBidi"/>
-          <w:noProof/>
-          <w:sz w:val="22"/>
-          <w:szCs w:val="22"/>
-          <w:lang w:eastAsia="it-CH"/>
-        </w:rPr>
-        <w:tab/>
-      </w:r>
-      <w:r>
-        <w:rPr>
-          <w:noProof/>
-        </w:rPr>
-        <w:t>Configurazione connessione al database</w:t>
-      </w:r>
-      <w:r>
-        <w:rPr>
-          <w:noProof/>
-        </w:rPr>
-        <w:tab/>
-      </w:r>
-      <w:r>
-        <w:rPr>
-          <w:noProof/>
-        </w:rPr>
-        <w:fldChar w:fldCharType="begin"/>
-      </w:r>
-      <w:r>
-        <w:rPr>
-          <w:noProof/>
-        </w:rPr>
-        <w:instrText xml:space="preserve"> PAGEREF _Toc41290000 \h </w:instrText>
-      </w:r>
-      <w:r>
-        <w:rPr>
-          <w:noProof/>
-        </w:rPr>
-      </w:r>
-      <w:r>
-        <w:rPr>
-          <w:noProof/>
-        </w:rPr>
-        <w:fldChar w:fldCharType="separate"/>
-      </w:r>
-      <w:r>
-        <w:rPr>
-          <w:noProof/>
-        </w:rPr>
-        <w:t>5</w:t>
-      </w:r>
-      <w:r>
-        <w:rPr>
-          <w:noProof/>
-        </w:rPr>
-        <w:fldChar w:fldCharType="end"/>
-      </w:r>
+      <w:hyperlink w:anchor="_Toc41404111" w:history="1">
+        <w:r>
+          <w:rPr>
+            <w:rStyle w:val="Collegamentoipertestuale"/>
+            <w:noProof/>
+          </w:rPr>
+          <w:t>Figura 1 Importare il database su phpMyAdmin.</w:t>
+        </w:r>
+        <w:r>
+          <w:rPr>
+            <w:noProof/>
+            <w:webHidden/>
+          </w:rPr>
+          <w:tab/>
+        </w:r>
+        <w:r>
+          <w:rPr>
+            <w:noProof/>
+            <w:webHidden/>
+          </w:rPr>
+          <w:fldChar w:fldCharType="begin"/>
+        </w:r>
+        <w:r>
+          <w:rPr>
+            <w:noProof/>
+            <w:webHidden/>
+          </w:rPr>
+          <w:instrText xml:space="preserve"> PAGEREF _Toc41404111 \h </w:instrText>
+        </w:r>
+        <w:r>
+          <w:rPr>
+            <w:noProof/>
+            <w:webHidden/>
+          </w:rPr>
+        </w:r>
+        <w:r>
+          <w:rPr>
+            <w:noProof/>
+            <w:webHidden/>
+          </w:rPr>
+          <w:fldChar w:fldCharType="separate"/>
+        </w:r>
+        <w:r>
+          <w:rPr>
+            <w:noProof/>
+            <w:webHidden/>
+          </w:rPr>
+          <w:t>3</w:t>
+        </w:r>
+        <w:r>
+          <w:rPr>
+            <w:noProof/>
+            <w:webHidden/>
+          </w:rPr>
+          <w:fldChar w:fldCharType="end"/>
+        </w:r>
+      </w:hyperlink>
     </w:p>
     <w:p>
       <w:pPr>
@@ -810,20 +694,14 @@
       </w:pPr>
       <w:r>
         <w:rPr>
+          <w:b/>
+          <w:bCs/>
           <w:lang w:val="it-IT"/>
         </w:rPr>
         <w:fldChar w:fldCharType="end"/>
       </w:r>
       <w:bookmarkStart w:id="0" w:name="_GoBack"/>
       <w:bookmarkEnd w:id="0"/>
-    </w:p>
-    <w:p>
-      <w:pPr>
-        <w:pStyle w:val="Titolo1"/>
-        <w:rPr>
-          <w:lang w:val="it-IT"/>
-        </w:rPr>
-      </w:pPr>
       <w:r>
         <w:rPr>
           <w:lang w:val="it-IT"/>
@@ -1221,6 +1099,7 @@
         <w:pStyle w:val="Didascalia"/>
         <w:jc w:val="center"/>
       </w:pPr>
+      <w:bookmarkStart w:id="2" w:name="_Toc41404111"/>
       <w:r>
         <w:t xml:space="preserve">Figura </w:t>
       </w:r>
@@ -1245,13 +1124,14 @@
       <w:r>
         <w:t xml:space="preserve"> Importare il database su phpMyAdmin.</w:t>
       </w:r>
+      <w:bookmarkEnd w:id="2"/>
     </w:p>
     <w:p/>
     <w:p>
       <w:pPr>
         <w:pStyle w:val="Titolo1"/>
       </w:pPr>
-      <w:bookmarkStart w:id="2" w:name="_Toc41289993"/>
+      <w:bookmarkStart w:id="3" w:name="_Toc41289993"/>
       <w:r>
         <w:t>Configurazione</w:t>
       </w:r>
@@ -1264,7 +1144,7 @@
       <w:r>
         <w:t>l’applicativo web</w:t>
       </w:r>
-      <w:bookmarkEnd w:id="2"/>
+      <w:bookmarkEnd w:id="3"/>
     </w:p>
     <w:p>
       <w:pPr>
@@ -1894,11 +1774,11 @@
       <w:pPr>
         <w:pStyle w:val="Titolo1"/>
       </w:pPr>
-      <w:bookmarkStart w:id="3" w:name="_Toc41289994"/>
+      <w:bookmarkStart w:id="4" w:name="_Toc41289994"/>
       <w:r>
         <w:t>Generazione file usando composer</w:t>
       </w:r>
-      <w:bookmarkEnd w:id="3"/>
+      <w:bookmarkEnd w:id="4"/>
     </w:p>
     <w:p>
       <w:pPr>
@@ -1942,11 +1822,11 @@
       <w:pPr>
         <w:pStyle w:val="Titolo1"/>
       </w:pPr>
-      <w:bookmarkStart w:id="4" w:name="_Toc41289995"/>
+      <w:bookmarkStart w:id="5" w:name="_Toc41289995"/>
       <w:r>
         <w:t>Caricare l’applicativo su un host</w:t>
       </w:r>
-      <w:bookmarkEnd w:id="4"/>
+      <w:bookmarkEnd w:id="5"/>
     </w:p>
     <w:p>
       <w:pPr>
@@ -1982,11 +1862,11 @@
       <w:pPr>
         <w:pStyle w:val="Titolo1"/>
       </w:pPr>
-      <w:bookmarkStart w:id="5" w:name="_Toc41289996"/>
+      <w:bookmarkStart w:id="6" w:name="_Toc41289996"/>
       <w:r>
         <w:t>Accesso all’applicativo</w:t>
       </w:r>
-      <w:bookmarkEnd w:id="5"/>
+      <w:bookmarkEnd w:id="6"/>
     </w:p>
     <w:p>
       <w:pPr>
@@ -2072,21 +1952,21 @@
       <w:pPr>
         <w:pStyle w:val="Titolo1"/>
       </w:pPr>
-      <w:bookmarkStart w:id="6" w:name="_Toc41289997"/>
+      <w:bookmarkStart w:id="7" w:name="_Toc41289997"/>
       <w:r>
         <w:t>Configurazioni nel dettaglio</w:t>
       </w:r>
-      <w:bookmarkEnd w:id="6"/>
+      <w:bookmarkEnd w:id="7"/>
     </w:p>
     <w:p>
       <w:pPr>
         <w:pStyle w:val="Titolo2"/>
       </w:pPr>
-      <w:bookmarkStart w:id="7" w:name="_Toc41289998"/>
+      <w:bookmarkStart w:id="8" w:name="_Toc41289998"/>
       <w:r>
         <w:t>Configurazione errori</w:t>
       </w:r>
-      <w:bookmarkEnd w:id="7"/>
+      <w:bookmarkEnd w:id="8"/>
     </w:p>
     <w:p>
       <w:pPr>
@@ -2311,12 +2191,11 @@
       <w:pPr>
         <w:pStyle w:val="Titolo2"/>
       </w:pPr>
-      <w:bookmarkStart w:id="8" w:name="_Toc41289999"/>
-      <w:r>
-        <w:lastRenderedPageBreak/>
+      <w:bookmarkStart w:id="9" w:name="_Toc41289999"/>
+      <w:r>
         <w:t>Configurazione percorso di base</w:t>
       </w:r>
-      <w:bookmarkEnd w:id="8"/>
+      <w:bookmarkEnd w:id="9"/>
     </w:p>
     <w:p>
       <w:pPr>
@@ -2372,6 +2251,7 @@
           <w:rFonts w:ascii="Menlo" w:hAnsi="Menlo" w:cs="Menlo"/>
           <w:color w:val="795E26"/>
         </w:rPr>
+        <w:lastRenderedPageBreak/>
         <w:t>define</w:t>
       </w:r>
       <w:r>
@@ -2414,11 +2294,11 @@
       <w:pPr>
         <w:pStyle w:val="Titolo2"/>
       </w:pPr>
-      <w:bookmarkStart w:id="9" w:name="_Toc41290000"/>
+      <w:bookmarkStart w:id="10" w:name="_Toc41290000"/>
       <w:r>
         <w:t>Configurazione connessione al database</w:t>
       </w:r>
-      <w:bookmarkEnd w:id="9"/>
+      <w:bookmarkEnd w:id="10"/>
     </w:p>
     <w:p>
       <w:pPr>
@@ -2858,14 +2738,27 @@
     <w:r>
       <w:tab/>
     </w:r>
-    <w:fldSimple w:instr=" FILENAME \* MERGEFORMAT ">
-      <w:r>
-        <w:rPr>
-          <w:noProof/>
-        </w:rPr>
-        <w:t>manuale_installazione_finke_lpi.docx</w:t>
-      </w:r>
-    </w:fldSimple>
+    <w:r>
+      <w:fldChar w:fldCharType="begin"/>
+    </w:r>
+    <w:r>
+      <w:instrText xml:space="preserve"> FILENAME \* MERGEFORMAT </w:instrText>
+    </w:r>
+    <w:r>
+      <w:fldChar w:fldCharType="separate"/>
+    </w:r>
+    <w:r>
+      <w:rPr>
+        <w:noProof/>
+      </w:rPr>
+      <w:t>manuale_installazione_finke_lpi.docx</w:t>
+    </w:r>
+    <w:r>
+      <w:rPr>
+        <w:noProof/>
+      </w:rPr>
+      <w:fldChar w:fldCharType="end"/>
+    </w:r>
     <w:r>
       <w:tab/>
     </w:r>
@@ -2873,7 +2766,10 @@
       <w:t xml:space="preserve">Versione: </w:t>
     </w:r>
     <w:r>
-      <w:t>25</w:t>
+      <w:t>2</w:t>
+    </w:r>
+    <w:r>
+      <w:t>6</w:t>
     </w:r>
     <w:r>
       <w:t>.0</w:t>
@@ -6665,6 +6561,7 @@
   </w:style>
   <w:style w:type="character" w:styleId="Collegamentoipertestuale">
     <w:name w:val="Hyperlink"/>
+    <w:uiPriority w:val="99"/>
     <w:rPr>
       <w:color w:val="0000FF"/>
       <w:u w:val="single"/>
@@ -6686,7 +6583,19 @@
     <w:next w:val="Normale"/>
     <w:autoRedefine/>
     <w:uiPriority w:val="39"/>
-    <w:rsid w:val="002C797B"/>
+    <w:rsid w:val="00223F65"/>
+    <w:pPr>
+      <w:tabs>
+        <w:tab w:val="left" w:pos="400"/>
+        <w:tab w:val="right" w:leader="dot" w:pos="9628"/>
+      </w:tabs>
+    </w:pPr>
+    <w:rPr>
+      <w:b/>
+      <w:bCs/>
+      <w:noProof/>
+      <w:lang w:val="it-IT"/>
+    </w:rPr>
   </w:style>
   <w:style w:type="paragraph" w:styleId="Sommario2">
     <w:name w:val="toc 2"/>
@@ -6970,6 +6879,14 @@
       <w:u w:val="single"/>
     </w:rPr>
   </w:style>
+  <w:style w:type="paragraph" w:styleId="Indicedellefigure">
+    <w:name w:val="table of figures"/>
+    <w:basedOn w:val="Normale"/>
+    <w:next w:val="Normale"/>
+    <w:uiPriority w:val="99"/>
+    <w:unhideWhenUsed/>
+    <w:rsid w:val="00223F65"/>
+  </w:style>
 </w:styles>
 </file>
 
@@ -7239,7 +7156,7 @@
 </file>
 
 <file path=customXml/itemProps1.xml><?xml version="1.0" encoding="utf-8"?>
-<ds:datastoreItem xmlns:ds="http://schemas.openxmlformats.org/officeDocument/2006/customXml" ds:itemID="{4DC1EA11-58D5-41FA-AA8A-DEDBC042992B}">
+<ds:datastoreItem xmlns:ds="http://schemas.openxmlformats.org/officeDocument/2006/customXml" ds:itemID="{730A0A3F-0276-4022-92CC-A5FE9E62C494}">
   <ds:schemaRefs>
     <ds:schemaRef ds:uri="http://schemas.openxmlformats.org/officeDocument/2006/bibliography"/>
   </ds:schemaRefs>

</xml_diff>

<commit_message>
Aggiornamento indice delle figure
</commit_message>
<xml_diff>
--- a/8_Manuali/manuale_installazione_finke_lpi.docx
+++ b/8_Manuali/manuale_installazione_finke_lpi.docx
@@ -62,12 +62,21 @@
     </w:p>
     <w:p>
       <w:pPr>
+        <w:rPr>
+          <w:lang w:val="it-IT"/>
+        </w:rPr>
+      </w:pPr>
+    </w:p>
+    <w:p>
+      <w:pPr>
         <w:pStyle w:val="Sommario1"/>
         <w:rPr>
           <w:rFonts w:asciiTheme="minorHAnsi" w:eastAsiaTheme="minorEastAsia" w:hAnsiTheme="minorHAnsi" w:cstheme="minorBidi"/>
+          <w:b w:val="0"/>
+          <w:bCs w:val="0"/>
           <w:sz w:val="22"/>
           <w:szCs w:val="22"/>
-          <w:lang w:eastAsia="it-CH"/>
+          <w:lang w:val="it-CH" w:eastAsia="it-CH"/>
         </w:rPr>
       </w:pPr>
       <w:r>
@@ -76,9 +85,11 @@
       <w:r>
         <w:rPr>
           <w:rFonts w:asciiTheme="minorHAnsi" w:eastAsiaTheme="minorEastAsia" w:hAnsiTheme="minorHAnsi" w:cstheme="minorBidi"/>
+          <w:b w:val="0"/>
+          <w:bCs w:val="0"/>
           <w:sz w:val="22"/>
           <w:szCs w:val="22"/>
-          <w:lang w:eastAsia="it-CH"/>
+          <w:lang w:val="it-CH" w:eastAsia="it-CH"/>
         </w:rPr>
         <w:tab/>
       </w:r>
@@ -92,7 +103,7 @@
         <w:fldChar w:fldCharType="begin"/>
       </w:r>
       <w:r>
-        <w:instrText xml:space="preserve"> PAGEREF _Toc41289992 \h </w:instrText>
+        <w:instrText xml:space="preserve"> PAGEREF _Toc41463113 \h </w:instrText>
       </w:r>
       <w:r>
         <w:fldChar w:fldCharType="separate"/>
@@ -109,9 +120,11 @@
         <w:pStyle w:val="Sommario1"/>
         <w:rPr>
           <w:rFonts w:asciiTheme="minorHAnsi" w:eastAsiaTheme="minorEastAsia" w:hAnsiTheme="minorHAnsi" w:cstheme="minorBidi"/>
+          <w:b w:val="0"/>
+          <w:bCs w:val="0"/>
           <w:sz w:val="22"/>
           <w:szCs w:val="22"/>
-          <w:lang w:eastAsia="it-CH"/>
+          <w:lang w:val="it-CH" w:eastAsia="it-CH"/>
         </w:rPr>
       </w:pPr>
       <w:r>
@@ -120,9 +133,11 @@
       <w:r>
         <w:rPr>
           <w:rFonts w:asciiTheme="minorHAnsi" w:eastAsiaTheme="minorEastAsia" w:hAnsiTheme="minorHAnsi" w:cstheme="minorBidi"/>
+          <w:b w:val="0"/>
+          <w:bCs w:val="0"/>
           <w:sz w:val="22"/>
           <w:szCs w:val="22"/>
-          <w:lang w:eastAsia="it-CH"/>
+          <w:lang w:val="it-CH" w:eastAsia="it-CH"/>
         </w:rPr>
         <w:tab/>
       </w:r>
@@ -136,7 +151,7 @@
         <w:fldChar w:fldCharType="begin"/>
       </w:r>
       <w:r>
-        <w:instrText xml:space="preserve"> PAGEREF _Toc41289993 \h </w:instrText>
+        <w:instrText xml:space="preserve"> PAGEREF _Toc41463114 \h </w:instrText>
       </w:r>
       <w:r>
         <w:fldChar w:fldCharType="separate"/>
@@ -153,9 +168,11 @@
         <w:pStyle w:val="Sommario1"/>
         <w:rPr>
           <w:rFonts w:asciiTheme="minorHAnsi" w:eastAsiaTheme="minorEastAsia" w:hAnsiTheme="minorHAnsi" w:cstheme="minorBidi"/>
+          <w:b w:val="0"/>
+          <w:bCs w:val="0"/>
           <w:sz w:val="22"/>
           <w:szCs w:val="22"/>
-          <w:lang w:eastAsia="it-CH"/>
+          <w:lang w:val="it-CH" w:eastAsia="it-CH"/>
         </w:rPr>
       </w:pPr>
       <w:r>
@@ -164,9 +181,11 @@
       <w:r>
         <w:rPr>
           <w:rFonts w:asciiTheme="minorHAnsi" w:eastAsiaTheme="minorEastAsia" w:hAnsiTheme="minorHAnsi" w:cstheme="minorBidi"/>
+          <w:b w:val="0"/>
+          <w:bCs w:val="0"/>
           <w:sz w:val="22"/>
           <w:szCs w:val="22"/>
-          <w:lang w:eastAsia="it-CH"/>
+          <w:lang w:val="it-CH" w:eastAsia="it-CH"/>
         </w:rPr>
         <w:tab/>
       </w:r>
@@ -180,7 +199,7 @@
         <w:fldChar w:fldCharType="begin"/>
       </w:r>
       <w:r>
-        <w:instrText xml:space="preserve"> PAGEREF _Toc41289994 \h </w:instrText>
+        <w:instrText xml:space="preserve"> PAGEREF _Toc41463115 \h </w:instrText>
       </w:r>
       <w:r>
         <w:fldChar w:fldCharType="separate"/>
@@ -197,9 +216,11 @@
         <w:pStyle w:val="Sommario1"/>
         <w:rPr>
           <w:rFonts w:asciiTheme="minorHAnsi" w:eastAsiaTheme="minorEastAsia" w:hAnsiTheme="minorHAnsi" w:cstheme="minorBidi"/>
+          <w:b w:val="0"/>
+          <w:bCs w:val="0"/>
           <w:sz w:val="22"/>
           <w:szCs w:val="22"/>
-          <w:lang w:eastAsia="it-CH"/>
+          <w:lang w:val="it-CH" w:eastAsia="it-CH"/>
         </w:rPr>
       </w:pPr>
       <w:r>
@@ -208,9 +229,11 @@
       <w:r>
         <w:rPr>
           <w:rFonts w:asciiTheme="minorHAnsi" w:eastAsiaTheme="minorEastAsia" w:hAnsiTheme="minorHAnsi" w:cstheme="minorBidi"/>
+          <w:b w:val="0"/>
+          <w:bCs w:val="0"/>
           <w:sz w:val="22"/>
           <w:szCs w:val="22"/>
-          <w:lang w:eastAsia="it-CH"/>
+          <w:lang w:val="it-CH" w:eastAsia="it-CH"/>
         </w:rPr>
         <w:tab/>
       </w:r>
@@ -224,7 +247,7 @@
         <w:fldChar w:fldCharType="begin"/>
       </w:r>
       <w:r>
-        <w:instrText xml:space="preserve"> PAGEREF _Toc41289995 \h </w:instrText>
+        <w:instrText xml:space="preserve"> PAGEREF _Toc41463116 \h </w:instrText>
       </w:r>
       <w:r>
         <w:fldChar w:fldCharType="separate"/>
@@ -241,9 +264,11 @@
         <w:pStyle w:val="Sommario1"/>
         <w:rPr>
           <w:rFonts w:asciiTheme="minorHAnsi" w:eastAsiaTheme="minorEastAsia" w:hAnsiTheme="minorHAnsi" w:cstheme="minorBidi"/>
+          <w:b w:val="0"/>
+          <w:bCs w:val="0"/>
           <w:sz w:val="22"/>
           <w:szCs w:val="22"/>
-          <w:lang w:eastAsia="it-CH"/>
+          <w:lang w:val="it-CH" w:eastAsia="it-CH"/>
         </w:rPr>
       </w:pPr>
       <w:r>
@@ -252,9 +277,11 @@
       <w:r>
         <w:rPr>
           <w:rFonts w:asciiTheme="minorHAnsi" w:eastAsiaTheme="minorEastAsia" w:hAnsiTheme="minorHAnsi" w:cstheme="minorBidi"/>
+          <w:b w:val="0"/>
+          <w:bCs w:val="0"/>
           <w:sz w:val="22"/>
           <w:szCs w:val="22"/>
-          <w:lang w:eastAsia="it-CH"/>
+          <w:lang w:val="it-CH" w:eastAsia="it-CH"/>
         </w:rPr>
         <w:tab/>
       </w:r>
@@ -268,7 +295,7 @@
         <w:fldChar w:fldCharType="begin"/>
       </w:r>
       <w:r>
-        <w:instrText xml:space="preserve"> PAGEREF _Toc41289996 \h </w:instrText>
+        <w:instrText xml:space="preserve"> PAGEREF _Toc41463117 \h </w:instrText>
       </w:r>
       <w:r>
         <w:fldChar w:fldCharType="separate"/>
@@ -285,9 +312,11 @@
         <w:pStyle w:val="Sommario1"/>
         <w:rPr>
           <w:rFonts w:asciiTheme="minorHAnsi" w:eastAsiaTheme="minorEastAsia" w:hAnsiTheme="minorHAnsi" w:cstheme="minorBidi"/>
+          <w:b w:val="0"/>
+          <w:bCs w:val="0"/>
           <w:sz w:val="22"/>
           <w:szCs w:val="22"/>
-          <w:lang w:eastAsia="it-CH"/>
+          <w:lang w:val="it-CH" w:eastAsia="it-CH"/>
         </w:rPr>
       </w:pPr>
       <w:r>
@@ -296,9 +325,11 @@
       <w:r>
         <w:rPr>
           <w:rFonts w:asciiTheme="minorHAnsi" w:eastAsiaTheme="minorEastAsia" w:hAnsiTheme="minorHAnsi" w:cstheme="minorBidi"/>
+          <w:b w:val="0"/>
+          <w:bCs w:val="0"/>
           <w:sz w:val="22"/>
           <w:szCs w:val="22"/>
-          <w:lang w:eastAsia="it-CH"/>
+          <w:lang w:val="it-CH" w:eastAsia="it-CH"/>
         </w:rPr>
         <w:tab/>
       </w:r>
@@ -312,7 +343,7 @@
         <w:fldChar w:fldCharType="begin"/>
       </w:r>
       <w:r>
-        <w:instrText xml:space="preserve"> PAGEREF _Toc41289997 \h </w:instrText>
+        <w:instrText xml:space="preserve"> PAGEREF _Toc41463118 \h </w:instrText>
       </w:r>
       <w:r>
         <w:fldChar w:fldCharType="separate"/>
@@ -377,7 +408,7 @@
         <w:rPr>
           <w:noProof/>
         </w:rPr>
-        <w:instrText xml:space="preserve"> PAGEREF _Toc41289998 \h </w:instrText>
+        <w:instrText xml:space="preserve"> PAGEREF _Toc41463119 \h </w:instrText>
       </w:r>
       <w:r>
         <w:rPr>
@@ -456,7 +487,7 @@
         <w:rPr>
           <w:noProof/>
         </w:rPr>
-        <w:instrText xml:space="preserve"> PAGEREF _Toc41289999 \h </w:instrText>
+        <w:instrText xml:space="preserve"> PAGEREF _Toc41463120 \h </w:instrText>
       </w:r>
       <w:r>
         <w:rPr>
@@ -535,7 +566,7 @@
         <w:rPr>
           <w:noProof/>
         </w:rPr>
-        <w:instrText xml:space="preserve"> PAGEREF _Toc41290000 \h </w:instrText>
+        <w:instrText xml:space="preserve"> PAGEREF _Toc41463121 \h </w:instrText>
       </w:r>
       <w:r>
         <w:rPr>
@@ -593,6 +624,19 @@
         </w:rPr>
         <w:t>Indice delle figure</w:t>
       </w:r>
+    </w:p>
+    <w:p>
+      <w:pPr>
+        <w:pStyle w:val="Indicedellefigure"/>
+        <w:tabs>
+          <w:tab w:val="right" w:leader="dot" w:pos="9628"/>
+        </w:tabs>
+        <w:rPr>
+          <w:b/>
+          <w:bCs/>
+          <w:lang w:val="it-IT"/>
+        </w:rPr>
+      </w:pPr>
     </w:p>
     <w:p>
       <w:pPr>
@@ -689,26 +733,41 @@
     <w:p>
       <w:pPr>
         <w:rPr>
-          <w:lang w:val="it-IT"/>
-        </w:rPr>
-      </w:pPr>
-      <w:r>
-        <w:rPr>
           <w:b/>
           <w:bCs/>
           <w:lang w:val="it-IT"/>
         </w:rPr>
+      </w:pPr>
+      <w:r>
+        <w:rPr>
+          <w:b/>
+          <w:bCs/>
+          <w:lang w:val="it-IT"/>
+        </w:rPr>
         <w:fldChar w:fldCharType="end"/>
       </w:r>
-      <w:bookmarkStart w:id="0" w:name="_GoBack"/>
-      <w:bookmarkEnd w:id="0"/>
-      <w:r>
+    </w:p>
+    <w:p>
+      <w:pPr>
         <w:rPr>
           <w:lang w:val="it-IT"/>
         </w:rPr>
+      </w:pPr>
+      <w:r>
+        <w:rPr>
+          <w:lang w:val="it-IT"/>
+        </w:rPr>
         <w:br w:type="page"/>
       </w:r>
-      <w:bookmarkStart w:id="1" w:name="_Toc41289992"/>
+    </w:p>
+    <w:p>
+      <w:pPr>
+        <w:pStyle w:val="Titolo1"/>
+        <w:rPr>
+          <w:lang w:val="it-IT"/>
+        </w:rPr>
+      </w:pPr>
+      <w:bookmarkStart w:id="0" w:name="_Toc41463113"/>
       <w:r>
         <w:rPr>
           <w:lang w:val="it-IT"/>
@@ -716,7 +775,7 @@
         <w:lastRenderedPageBreak/>
         <w:t>Importare il database</w:t>
       </w:r>
-      <w:bookmarkEnd w:id="1"/>
+      <w:bookmarkEnd w:id="0"/>
     </w:p>
     <w:p>
       <w:pPr>
@@ -1099,7 +1158,7 @@
         <w:pStyle w:val="Didascalia"/>
         <w:jc w:val="center"/>
       </w:pPr>
-      <w:bookmarkStart w:id="2" w:name="_Toc41404111"/>
+      <w:bookmarkStart w:id="1" w:name="_Toc41404111"/>
       <w:r>
         <w:t xml:space="preserve">Figura </w:t>
       </w:r>
@@ -1124,27 +1183,27 @@
       <w:r>
         <w:t xml:space="preserve"> Importare il database su phpMyAdmin.</w:t>
       </w:r>
+      <w:bookmarkEnd w:id="1"/>
+    </w:p>
+    <w:p/>
+    <w:p>
+      <w:pPr>
+        <w:pStyle w:val="Titolo1"/>
+      </w:pPr>
+      <w:bookmarkStart w:id="2" w:name="_Toc41463114"/>
+      <w:r>
+        <w:t>Configurazione</w:t>
+      </w:r>
+      <w:r>
+        <w:t xml:space="preserve"> </w:t>
+      </w:r>
+      <w:r>
+        <w:t>del</w:t>
+      </w:r>
+      <w:r>
+        <w:t>l’applicativo web</w:t>
+      </w:r>
       <w:bookmarkEnd w:id="2"/>
-    </w:p>
-    <w:p/>
-    <w:p>
-      <w:pPr>
-        <w:pStyle w:val="Titolo1"/>
-      </w:pPr>
-      <w:bookmarkStart w:id="3" w:name="_Toc41289993"/>
-      <w:r>
-        <w:t>Configurazione</w:t>
-      </w:r>
-      <w:r>
-        <w:t xml:space="preserve"> </w:t>
-      </w:r>
-      <w:r>
-        <w:t>del</w:t>
-      </w:r>
-      <w:r>
-        <w:t>l’applicativo web</w:t>
-      </w:r>
-      <w:bookmarkEnd w:id="3"/>
     </w:p>
     <w:p>
       <w:pPr>
@@ -1612,22 +1671,8 @@
       <w:pPr>
         <w:jc w:val="both"/>
       </w:pPr>
-    </w:p>
-    <w:p>
-      <w:pPr>
-        <w:jc w:val="both"/>
-      </w:pPr>
-    </w:p>
-    <w:p>
-      <w:pPr>
-        <w:jc w:val="both"/>
-      </w:pPr>
-    </w:p>
-    <w:p>
-      <w:pPr>
-        <w:jc w:val="both"/>
-      </w:pPr>
-      <w:r>
+      <w:r>
+        <w:lastRenderedPageBreak/>
         <w:t>Inoltre,</w:t>
       </w:r>
       <w:r>
@@ -1774,11 +1819,11 @@
       <w:pPr>
         <w:pStyle w:val="Titolo1"/>
       </w:pPr>
-      <w:bookmarkStart w:id="4" w:name="_Toc41289994"/>
+      <w:bookmarkStart w:id="3" w:name="_Toc41463115"/>
       <w:r>
         <w:t>Generazione file usando composer</w:t>
       </w:r>
-      <w:bookmarkEnd w:id="4"/>
+      <w:bookmarkEnd w:id="3"/>
     </w:p>
     <w:p>
       <w:pPr>
@@ -1822,11 +1867,11 @@
       <w:pPr>
         <w:pStyle w:val="Titolo1"/>
       </w:pPr>
-      <w:bookmarkStart w:id="5" w:name="_Toc41289995"/>
+      <w:bookmarkStart w:id="4" w:name="_Toc41463116"/>
       <w:r>
         <w:t>Caricare l’applicativo su un host</w:t>
       </w:r>
-      <w:bookmarkEnd w:id="5"/>
+      <w:bookmarkEnd w:id="4"/>
     </w:p>
     <w:p>
       <w:pPr>
@@ -1862,11 +1907,11 @@
       <w:pPr>
         <w:pStyle w:val="Titolo1"/>
       </w:pPr>
-      <w:bookmarkStart w:id="6" w:name="_Toc41289996"/>
+      <w:bookmarkStart w:id="5" w:name="_Toc41463117"/>
       <w:r>
         <w:t>Accesso all’applicativo</w:t>
       </w:r>
-      <w:bookmarkEnd w:id="6"/>
+      <w:bookmarkEnd w:id="5"/>
     </w:p>
     <w:p>
       <w:pPr>
@@ -1952,29 +1997,31 @@
       <w:pPr>
         <w:pStyle w:val="Titolo1"/>
       </w:pPr>
-      <w:bookmarkStart w:id="7" w:name="_Toc41289997"/>
+      <w:bookmarkStart w:id="6" w:name="_Toc41463118"/>
       <w:r>
         <w:t>Configurazioni nel dettaglio</w:t>
       </w:r>
+      <w:bookmarkEnd w:id="6"/>
+    </w:p>
+    <w:p>
+      <w:pPr>
+        <w:pStyle w:val="Titolo2"/>
+        <w:spacing w:before="0"/>
+      </w:pPr>
+      <w:bookmarkStart w:id="7" w:name="_Toc41463119"/>
+      <w:r>
+        <w:t>Configurazione errori</w:t>
+      </w:r>
       <w:bookmarkEnd w:id="7"/>
     </w:p>
     <w:p>
       <w:pPr>
-        <w:pStyle w:val="Titolo2"/>
-      </w:pPr>
-      <w:bookmarkStart w:id="8" w:name="_Toc41289998"/>
-      <w:r>
-        <w:t>Configurazione errori</w:t>
-      </w:r>
-      <w:bookmarkEnd w:id="8"/>
-    </w:p>
-    <w:p>
-      <w:pPr>
         <w:jc w:val="both"/>
         <w:rPr>
           <w:lang w:val="it-IT"/>
         </w:rPr>
       </w:pPr>
+      <w:bookmarkStart w:id="8" w:name="_GoBack"/>
       <w:r>
         <w:rPr>
           <w:lang w:val="it-IT"/>
@@ -1988,6 +2035,7 @@
         <w:t xml:space="preserve"> Le righe di configurazione sono le seguenti:</w:t>
       </w:r>
     </w:p>
+    <w:bookmarkEnd w:id="8"/>
     <w:p>
       <w:pPr>
         <w:jc w:val="both"/>
@@ -2191,7 +2239,7 @@
       <w:pPr>
         <w:pStyle w:val="Titolo2"/>
       </w:pPr>
-      <w:bookmarkStart w:id="9" w:name="_Toc41289999"/>
+      <w:bookmarkStart w:id="9" w:name="_Toc41463120"/>
       <w:r>
         <w:t>Configurazione percorso di base</w:t>
       </w:r>
@@ -2251,51 +2299,51 @@
           <w:rFonts w:ascii="Menlo" w:hAnsi="Menlo" w:cs="Menlo"/>
           <w:color w:val="795E26"/>
         </w:rPr>
+        <w:t>define</w:t>
+      </w:r>
+      <w:r>
+        <w:rPr>
+          <w:rFonts w:ascii="Menlo" w:hAnsi="Menlo" w:cs="Menlo"/>
+          <w:color w:val="000000"/>
+        </w:rPr>
+        <w:t>(</w:t>
+      </w:r>
+      <w:r>
+        <w:rPr>
+          <w:rFonts w:ascii="Menlo" w:hAnsi="Menlo" w:cs="Menlo"/>
+          <w:color w:val="A31515"/>
+        </w:rPr>
+        <w:t>"BASE_URL"</w:t>
+      </w:r>
+      <w:r>
+        <w:rPr>
+          <w:rFonts w:ascii="Menlo" w:hAnsi="Menlo" w:cs="Menlo"/>
+          <w:color w:val="000000"/>
+        </w:rPr>
+        <w:t xml:space="preserve">, </w:t>
+      </w:r>
+      <w:r>
+        <w:rPr>
+          <w:rFonts w:ascii="Menlo" w:hAnsi="Menlo" w:cs="Menlo"/>
+          <w:color w:val="A31515"/>
+        </w:rPr>
+        <w:t>""</w:t>
+      </w:r>
+      <w:r>
+        <w:rPr>
+          <w:rFonts w:ascii="Menlo" w:hAnsi="Menlo" w:cs="Menlo"/>
+          <w:color w:val="000000"/>
+        </w:rPr>
+        <w:t>);</w:t>
+      </w:r>
+    </w:p>
+    <w:p>
+      <w:pPr>
+        <w:pStyle w:val="Titolo2"/>
+      </w:pPr>
+      <w:bookmarkStart w:id="10" w:name="_Toc41463121"/>
+      <w:r>
         <w:lastRenderedPageBreak/>
-        <w:t>define</w:t>
-      </w:r>
-      <w:r>
-        <w:rPr>
-          <w:rFonts w:ascii="Menlo" w:hAnsi="Menlo" w:cs="Menlo"/>
-          <w:color w:val="000000"/>
-        </w:rPr>
-        <w:t>(</w:t>
-      </w:r>
-      <w:r>
-        <w:rPr>
-          <w:rFonts w:ascii="Menlo" w:hAnsi="Menlo" w:cs="Menlo"/>
-          <w:color w:val="A31515"/>
-        </w:rPr>
-        <w:t>"BASE_URL"</w:t>
-      </w:r>
-      <w:r>
-        <w:rPr>
-          <w:rFonts w:ascii="Menlo" w:hAnsi="Menlo" w:cs="Menlo"/>
-          <w:color w:val="000000"/>
-        </w:rPr>
-        <w:t xml:space="preserve">, </w:t>
-      </w:r>
-      <w:r>
-        <w:rPr>
-          <w:rFonts w:ascii="Menlo" w:hAnsi="Menlo" w:cs="Menlo"/>
-          <w:color w:val="A31515"/>
-        </w:rPr>
-        <w:t>""</w:t>
-      </w:r>
-      <w:r>
-        <w:rPr>
-          <w:rFonts w:ascii="Menlo" w:hAnsi="Menlo" w:cs="Menlo"/>
-          <w:color w:val="000000"/>
-        </w:rPr>
-        <w:t>);</w:t>
-      </w:r>
-    </w:p>
-    <w:p>
-      <w:pPr>
-        <w:pStyle w:val="Titolo2"/>
-      </w:pPr>
-      <w:bookmarkStart w:id="10" w:name="_Toc41290000"/>
-      <w:r>
         <w:t>Configurazione connessione al database</w:t>
       </w:r>
       <w:bookmarkEnd w:id="10"/>
@@ -2738,27 +2786,14 @@
     <w:r>
       <w:tab/>
     </w:r>
-    <w:r>
-      <w:fldChar w:fldCharType="begin"/>
-    </w:r>
-    <w:r>
-      <w:instrText xml:space="preserve"> FILENAME \* MERGEFORMAT </w:instrText>
-    </w:r>
-    <w:r>
-      <w:fldChar w:fldCharType="separate"/>
-    </w:r>
-    <w:r>
-      <w:rPr>
-        <w:noProof/>
-      </w:rPr>
-      <w:t>manuale_installazione_finke_lpi.docx</w:t>
-    </w:r>
-    <w:r>
-      <w:rPr>
-        <w:noProof/>
-      </w:rPr>
-      <w:fldChar w:fldCharType="end"/>
-    </w:r>
+    <w:fldSimple w:instr=" FILENAME \* MERGEFORMAT ">
+      <w:r>
+        <w:rPr>
+          <w:noProof/>
+        </w:rPr>
+        <w:t>manuale_installazione_finke_lpi.docx</w:t>
+      </w:r>
+    </w:fldSimple>
     <w:r>
       <w:tab/>
     </w:r>
@@ -2769,7 +2804,7 @@
       <w:t>2</w:t>
     </w:r>
     <w:r>
-      <w:t>6</w:t>
+      <w:t>7</w:t>
     </w:r>
     <w:r>
       <w:t>.0</w:t>
@@ -7156,7 +7191,7 @@
 </file>
 
 <file path=customXml/itemProps1.xml><?xml version="1.0" encoding="utf-8"?>
-<ds:datastoreItem xmlns:ds="http://schemas.openxmlformats.org/officeDocument/2006/customXml" ds:itemID="{730A0A3F-0276-4022-92CC-A5FE9E62C494}">
+<ds:datastoreItem xmlns:ds="http://schemas.openxmlformats.org/officeDocument/2006/customXml" ds:itemID="{76C74AC2-2B71-4DFB-A86A-D61D97003192}">
   <ds:schemaRefs>
     <ds:schemaRef ds:uri="http://schemas.openxmlformats.org/officeDocument/2006/bibliography"/>
   </ds:schemaRefs>

</xml_diff>